<commit_message>
Updated schematic/board layout check list.  Submitted WPR for week of 11/5/13.
</commit_message>
<xml_diff>
--- a/Documentation/Project Documentation/Weekly Status Reports/Ben/Weekly Status Report - 5 Nov.docx
+++ b/Documentation/Project Documentation/Weekly Status Reports/Ben/Weekly Status Report - 5 Nov.docx
@@ -37,7 +37,43 @@
         </w:numPr>
       </w:pPr>
       <w:r>
-        <w:t>Do</w:t>
+        <w:t>Finished verification of SPI layout on board for the LCD.</w:t>
+      </w:r>
+    </w:p>
+    <w:p>
+      <w:pPr>
+        <w:pStyle w:val="ListParagraph"/>
+        <w:numPr>
+          <w:ilvl w:val="0"/>
+          <w:numId w:val="1"/>
+        </w:numPr>
+      </w:pPr>
+      <w:r>
+        <w:t>Researched SPI programming</w:t>
+      </w:r>
+    </w:p>
+    <w:p>
+      <w:pPr>
+        <w:pStyle w:val="ListParagraph"/>
+        <w:numPr>
+          <w:ilvl w:val="0"/>
+          <w:numId w:val="1"/>
+        </w:numPr>
+      </w:pPr>
+      <w:r>
+        <w:t>Uploaded necessary updates to group about pin layout for MCU and peripherals</w:t>
+      </w:r>
+    </w:p>
+    <w:p>
+      <w:pPr>
+        <w:pStyle w:val="ListParagraph"/>
+        <w:numPr>
+          <w:ilvl w:val="0"/>
+          <w:numId w:val="1"/>
+        </w:numPr>
+      </w:pPr>
+      <w:r>
+        <w:t>Worked on algorithm for LCD screen mapping</w:t>
       </w:r>
       <w:bookmarkStart w:id="0" w:name="_GoBack"/>
       <w:bookmarkEnd w:id="0"/>

</xml_diff>